<commit_message>
Changes done in spec docs
</commit_message>
<xml_diff>
--- a/Specification/MyProjectLockedMe.docx
+++ b/Specification/MyProjectLockedMe.docx
@@ -129,16 +129,25 @@
     <w:p>
       <w:pPr>
         <w:rPr>
-          <w:rFonts w:eastAsia="Open Sans"/>
-          <w:color w:val="3F3F3F"/>
-        </w:rPr>
-      </w:pPr>
-      <w:r>
-        <w:rPr>
-          <w:rFonts w:eastAsia="Open Sans"/>
-          <w:color w:val="3F3F3F"/>
-        </w:rPr>
-        <w:t xml:space="preserve">The code for this project is hosted at </w:t>
+          <w:rFonts w:ascii="Open Sans" w:eastAsia="Open Sans" w:hAnsi="Open Sans" w:cs="Open Sans"/>
+          <w:color w:val="3F3F3F"/>
+          <w:sz w:val="24"/>
+          <w:szCs w:val="24"/>
+        </w:rPr>
+      </w:pPr>
+      <w:r>
+        <w:rPr>
+          <w:rFonts w:eastAsia="Open Sans"/>
+          <w:color w:val="3F3F3F"/>
+        </w:rPr>
+        <w:t>The code for this project is hosted at</w:t>
+      </w:r>
+      <w:r>
+        <w:rPr>
+          <w:rFonts w:eastAsia="Open Sans"/>
+          <w:color w:val="3F3F3F"/>
+        </w:rPr>
+        <w:t xml:space="preserve"> </w:t>
       </w:r>
       <w:hyperlink r:id="rId9" w:history="1">
         <w:r>
@@ -146,7 +155,7 @@
             <w:rStyle w:val="Hyperlink"/>
             <w:rFonts w:eastAsia="Open Sans"/>
           </w:rPr>
-          <w:t>https://github.com/amsdhs36/NewPro.git</w:t>
+          <w:t>https://github.com/amsdhs36/VirtualRepository</w:t>
         </w:r>
       </w:hyperlink>
     </w:p>
@@ -790,6 +799,86 @@
           <w:color w:val="3F3F3F"/>
         </w:rPr>
         <w:t>Initializing git repository to track changes as development progresses.</w:t>
+      </w:r>
+    </w:p>
+    <w:p>
+      <w:pPr>
+        <w:pStyle w:val="ListParagraph"/>
+        <w:numPr>
+          <w:ilvl w:val="0"/>
+          <w:numId w:val="14"/>
+        </w:numPr>
+        <w:rPr>
+          <w:rFonts w:eastAsia="Open Sans"/>
+          <w:color w:val="3F3F3F"/>
+        </w:rPr>
+      </w:pPr>
+      <w:r>
+        <w:rPr>
+          <w:rFonts w:eastAsia="Open Sans"/>
+          <w:color w:val="3F3F3F"/>
+        </w:rPr>
+        <w:t>Prepare flowchart and algorithm</w:t>
+      </w:r>
+    </w:p>
+    <w:p>
+      <w:pPr>
+        <w:pStyle w:val="ListParagraph"/>
+        <w:numPr>
+          <w:ilvl w:val="0"/>
+          <w:numId w:val="14"/>
+        </w:numPr>
+        <w:rPr>
+          <w:rFonts w:eastAsia="Open Sans"/>
+          <w:color w:val="3F3F3F"/>
+        </w:rPr>
+      </w:pPr>
+      <w:r>
+        <w:rPr>
+          <w:rFonts w:eastAsia="Open Sans"/>
+          <w:color w:val="3F3F3F"/>
+        </w:rPr>
+        <w:t>Writing the Java program to fulfill the requirements of the project.</w:t>
+      </w:r>
+    </w:p>
+    <w:p>
+      <w:pPr>
+        <w:pStyle w:val="ListParagraph"/>
+        <w:numPr>
+          <w:ilvl w:val="0"/>
+          <w:numId w:val="14"/>
+        </w:numPr>
+        <w:rPr>
+          <w:rFonts w:eastAsia="Open Sans"/>
+          <w:color w:val="3F3F3F"/>
+        </w:rPr>
+      </w:pPr>
+      <w:r>
+        <w:rPr>
+          <w:rFonts w:eastAsia="Open Sans"/>
+          <w:color w:val="3F3F3F"/>
+        </w:rPr>
+        <w:t>Testing the Java program with different kinds of User input</w:t>
+      </w:r>
+    </w:p>
+    <w:p>
+      <w:pPr>
+        <w:pStyle w:val="ListParagraph"/>
+        <w:numPr>
+          <w:ilvl w:val="0"/>
+          <w:numId w:val="14"/>
+        </w:numPr>
+        <w:rPr>
+          <w:rFonts w:eastAsia="Open Sans"/>
+          <w:color w:val="3F3F3F"/>
+        </w:rPr>
+      </w:pPr>
+      <w:r>
+        <w:rPr>
+          <w:rFonts w:eastAsia="Open Sans"/>
+          <w:color w:val="3F3F3F"/>
+        </w:rPr>
+        <w:t>Pushing code to GitHub.</w:t>
       </w:r>
     </w:p>
     <w:bookmarkEnd w:id="1"/>
@@ -2058,6 +2147,8 @@
     </w:p>
     <w:p>
       <w:pPr>
+        <w:pStyle w:val="ListParagraph"/>
+        <w:ind w:left="1080"/>
         <w:rPr>
           <w:rFonts w:eastAsia="Open Sans"/>
           <w:b/>
@@ -2065,13 +2156,48 @@
           <w:color w:val="3F3F3F"/>
         </w:rPr>
       </w:pPr>
-      <w:r>
+    </w:p>
+    <w:p>
+      <w:pPr>
+        <w:pStyle w:val="ListParagraph"/>
+        <w:ind w:left="1080"/>
         <w:rPr>
           <w:rFonts w:eastAsia="Open Sans"/>
           <w:b/>
           <w:bCs/>
           <w:color w:val="3F3F3F"/>
         </w:rPr>
+      </w:pPr>
+    </w:p>
+    <w:p>
+      <w:pPr>
+        <w:pStyle w:val="ListParagraph"/>
+        <w:ind w:left="1080"/>
+        <w:rPr>
+          <w:rFonts w:eastAsia="Open Sans"/>
+          <w:b/>
+          <w:bCs/>
+          <w:color w:val="3F3F3F"/>
+        </w:rPr>
+      </w:pPr>
+    </w:p>
+    <w:p>
+      <w:pPr>
+        <w:rPr>
+          <w:rFonts w:eastAsia="Open Sans"/>
+          <w:b/>
+          <w:bCs/>
+          <w:color w:val="3F3F3F"/>
+        </w:rPr>
+      </w:pPr>
+      <w:r>
+        <w:rPr>
+          <w:rFonts w:eastAsia="Open Sans"/>
+          <w:b/>
+          <w:bCs/>
+          <w:color w:val="3F3F3F"/>
+        </w:rPr>
+        <w:lastRenderedPageBreak/>
         <w:t xml:space="preserve">Algorithm to display the files </w:t>
       </w:r>
       <w:r>
@@ -2336,7 +2462,6 @@
           <w:sz w:val="22"/>
           <w:szCs w:val="22"/>
         </w:rPr>
-        <w:lastRenderedPageBreak/>
         <mc:AlternateContent>
           <mc:Choice Requires="wps">
             <w:drawing>
@@ -3660,7 +3785,7 @@
                                     </pic:cNvPicPr>
                                   </pic:nvPicPr>
                                   <pic:blipFill>
-                                    <a:blip r:embed="rId11">
+                                    <a:blip r:embed="rId10">
                                       <a:extLst>
                                         <a:ext uri="{28A0092B-C50C-407E-A947-70E740481C1C}">
                                           <a14:useLocalDpi xmlns:a14="http://schemas.microsoft.com/office/drawing/2010/main" val="0"/>
@@ -4267,7 +4392,7 @@
                                           </pic:cNvPicPr>
                                         </pic:nvPicPr>
                                         <pic:blipFill>
-                                          <a:blip r:embed="rId11">
+                                          <a:blip r:embed="rId10">
                                             <a:extLst>
                                               <a:ext uri="{28A0092B-C50C-407E-A947-70E740481C1C}">
                                                 <a14:useLocalDpi xmlns:a14="http://schemas.microsoft.com/office/drawing/2010/main" val="0"/>
@@ -4351,14 +4476,7 @@
                           <w:sz w:val="18"/>
                           <w:szCs w:val="18"/>
                         </w:rPr>
-                        <w:t xml:space="preserve">se </w:t>
-                      </w:r>
-                      <w:r>
-                        <w:rPr>
-                          <w:sz w:val="18"/>
-                          <w:szCs w:val="18"/>
-                        </w:rPr>
-                        <w:t>2</w:t>
+                        <w:t>se 2</w:t>
                       </w:r>
                       <w:r>
                         <w:rPr>
@@ -4384,7 +4502,7 @@
                                     </pic:cNvPicPr>
                                   </pic:nvPicPr>
                                   <pic:blipFill>
-                                    <a:blip r:embed="rId11">
+                                    <a:blip r:embed="rId10">
                                       <a:extLst>
                                         <a:ext uri="{28A0092B-C50C-407E-A947-70E740481C1C}">
                                           <a14:useLocalDpi xmlns:a14="http://schemas.microsoft.com/office/drawing/2010/main" val="0"/>
@@ -4955,7 +5073,6 @@
                       <w:pPr>
                         <w:jc w:val="center"/>
                       </w:pPr>
-                      <w:proofErr w:type="gramStart"/>
                       <w:r>
                         <w:rPr>
                           <w:sz w:val="18"/>
@@ -4963,7 +5080,6 @@
                         </w:rPr>
                         <w:t>Default :</w:t>
                       </w:r>
-                      <w:proofErr w:type="gramEnd"/>
                       <w:r>
                         <w:rPr>
                           <w:sz w:val="18"/>
@@ -5441,7 +5557,7 @@
       </w:pPr>
     </w:p>
     <w:sectPr>
-      <w:headerReference w:type="default" r:id="rId12"/>
+      <w:headerReference w:type="default" r:id="rId11"/>
       <w:pgSz w:w="12240" w:h="15840"/>
       <w:pgMar w:top="1440" w:right="1440" w:bottom="1440" w:left="1440" w:header="0" w:footer="720" w:gutter="0"/>
       <w:pgNumType w:start="1"/>
@@ -9490,28 +9606,28 @@
 </file>
 
 <file path=customXml/item1.xml><?xml version="1.0" encoding="utf-8"?>
-<b:Sources xmlns:b="http://schemas.openxmlformats.org/officeDocument/2006/bibliography" xmlns="http://schemas.openxmlformats.org/officeDocument/2006/bibliography" SelectedStyle="\APASixthEditionOfficeOnline.xsl" StyleName="APA" Version="6"/>
-</file>
-
-<file path=customXml/item2.xml><?xml version="1.0" encoding="utf-8"?>
 <go:gDocsCustomXmlDataStorage xmlns:go="http://customooxmlschemas.google.com/" xmlns:r="http://schemas.openxmlformats.org/officeDocument/2006/relationships">
   <go:docsCustomData xmlns:go="http://customooxmlschemas.google.com/" roundtripDataSignature="AMtx7miCapj+KMIBb4iCEQ5OUUujhKM6Kg==">AMUW2mUIfhdI6uy3AVlnFPiZhB0agsaM7uWCwEIJVvAnDKrSXIWEdvJjOgRQBaI3UnmI93Gp9JYbZDrZjf3uzoV6gnqCpMc3DBcXidhgknHnxvv83W+rgBabOMsj8BDlyL6ZFgqY8dRh</go:docsCustomData>
 </go:gDocsCustomXmlDataStorage>
 </file>
 
-<file path=customXml/itemProps1.xml><?xml version="1.0" encoding="utf-8"?>
-<ds:datastoreItem xmlns:ds="http://schemas.openxmlformats.org/officeDocument/2006/customXml" ds:itemID="{D536B4E1-57E0-49BD-BE92-53EBC1F03652}">
-  <ds:schemaRefs>
-    <ds:schemaRef ds:uri="http://schemas.openxmlformats.org/officeDocument/2006/bibliography"/>
-  </ds:schemaRefs>
-</ds:datastoreItem>
+<file path=customXml/item2.xml><?xml version="1.0" encoding="utf-8"?>
+<b:Sources xmlns:b="http://schemas.openxmlformats.org/officeDocument/2006/bibliography" xmlns="http://schemas.openxmlformats.org/officeDocument/2006/bibliography" SelectedStyle="\APASixthEditionOfficeOnline.xsl" StyleName="APA" Version="6"/>
 </file>
 
-<file path=customXml/itemProps2.xml><?xml version="1.0" encoding="utf-8"?>
+<file path=customXml/itemProps1.xml><?xml version="1.0" encoding="utf-8"?>
 <ds:datastoreItem xmlns:ds="http://schemas.openxmlformats.org/officeDocument/2006/customXml" ds:itemID="{11111111-1234-1234-1234-123412341234}">
   <ds:schemaRefs>
     <ds:schemaRef ds:uri="http://customooxmlschemas.google.com/"/>
     <ds:schemaRef ds:uri="http://schemas.openxmlformats.org/officeDocument/2006/relationships"/>
   </ds:schemaRefs>
 </ds:datastoreItem>
+</file>
+
+<file path=customXml/itemProps2.xml><?xml version="1.0" encoding="utf-8"?>
+<ds:datastoreItem xmlns:ds="http://schemas.openxmlformats.org/officeDocument/2006/customXml" ds:itemID="{D536B4E1-57E0-49BD-BE92-53EBC1F03652}">
+  <ds:schemaRefs>
+    <ds:schemaRef ds:uri="http://schemas.openxmlformats.org/officeDocument/2006/bibliography"/>
+  </ds:schemaRefs>
+</ds:datastoreItem>
 </file>
</xml_diff>